<commit_message>
Overview of main errors
</commit_message>
<xml_diff>
--- a/Debug TTT game.docx
+++ b/Debug TTT game.docx
@@ -183,209 +183,13 @@
         </w:rPr>
         <w:t xml:space="preserve">    WHILE LOOP FAILS</w:t>
       </w:r>
-    </w:p>
-    <w:p>
-      <w:pPr>
-        <w:rPr>
-          <w:sz w:val="20"/>
-          <w:szCs w:val="20"/>
-        </w:rPr>
-      </w:pPr>
-      <w:r>
-        <w:rPr>
-          <w:sz w:val="20"/>
-          <w:szCs w:val="20"/>
-        </w:rPr>
-        <w:t>In Tic Tac Toe, player X starts the game.</w:t>
-      </w:r>
-    </w:p>
-    <w:p>
-      <w:pPr>
-        <w:rPr>
-          <w:sz w:val="20"/>
-          <w:szCs w:val="20"/>
-        </w:rPr>
-      </w:pPr>
-      <w:r>
-        <w:rPr>
-          <w:sz w:val="20"/>
-          <w:szCs w:val="20"/>
-        </w:rPr>
-        <w:t>Are you player X or player O? x</w:t>
-      </w:r>
-    </w:p>
-    <w:p>
-      <w:pPr>
-        <w:rPr>
-          <w:sz w:val="20"/>
-          <w:szCs w:val="20"/>
-        </w:rPr>
-      </w:pPr>
-      <w:r>
-        <w:rPr>
-          <w:sz w:val="20"/>
-          <w:szCs w:val="20"/>
-        </w:rPr>
-        <w:t>This is not a valid choice.</w:t>
-      </w:r>
-    </w:p>
-    <w:p>
-      <w:pPr>
-        <w:rPr>
-          <w:sz w:val="20"/>
-          <w:szCs w:val="20"/>
-        </w:rPr>
-      </w:pPr>
-      <w:r>
-        <w:rPr>
-          <w:sz w:val="20"/>
-          <w:szCs w:val="20"/>
-        </w:rPr>
-        <w:t xml:space="preserve">Are you player X or player O? </w:t>
-      </w:r>
       <w:r>
         <w:rPr>
           <w:sz w:val="20"/>
           <w:szCs w:val="20"/>
           <w:highlight w:val="yellow"/>
         </w:rPr>
-        <w:t>X</w:t>
-      </w:r>
-    </w:p>
-    <w:p>
-      <w:pPr>
-        <w:rPr>
-          <w:sz w:val="20"/>
-          <w:szCs w:val="20"/>
-        </w:rPr>
-      </w:pPr>
-      <w:r>
-        <w:rPr>
-          <w:sz w:val="20"/>
-          <w:szCs w:val="20"/>
-        </w:rPr>
-        <w:t>+---+---+---+</w:t>
-      </w:r>
-    </w:p>
-    <w:p>
-      <w:pPr>
-        <w:rPr>
-          <w:sz w:val="20"/>
-          <w:szCs w:val="20"/>
-        </w:rPr>
-      </w:pPr>
-      <w:r>
-        <w:rPr>
-          <w:sz w:val="20"/>
-          <w:szCs w:val="20"/>
-        </w:rPr>
-        <w:t>| 1 | 2 | 3 |</w:t>
-      </w:r>
-    </w:p>
-    <w:p>
-      <w:pPr>
-        <w:rPr>
-          <w:sz w:val="20"/>
-          <w:szCs w:val="20"/>
-        </w:rPr>
-      </w:pPr>
-      <w:r>
-        <w:rPr>
-          <w:sz w:val="20"/>
-          <w:szCs w:val="20"/>
-        </w:rPr>
-        <w:t>+---+---+---+</w:t>
-      </w:r>
-    </w:p>
-    <w:p>
-      <w:pPr>
-        <w:rPr>
-          <w:sz w:val="20"/>
-          <w:szCs w:val="20"/>
-        </w:rPr>
-      </w:pPr>
-      <w:r>
-        <w:rPr>
-          <w:sz w:val="20"/>
-          <w:szCs w:val="20"/>
-        </w:rPr>
-        <w:t>| 4 | 5 | 6 |</w:t>
-      </w:r>
-    </w:p>
-    <w:p>
-      <w:pPr>
-        <w:rPr>
-          <w:sz w:val="20"/>
-          <w:szCs w:val="20"/>
-        </w:rPr>
-      </w:pPr>
-    </w:p>
-    <w:p>
-      <w:pPr>
-        <w:rPr>
-          <w:sz w:val="20"/>
-          <w:szCs w:val="20"/>
-        </w:rPr>
-      </w:pPr>
-      <w:r>
-        <w:rPr>
-          <w:sz w:val="20"/>
-          <w:szCs w:val="20"/>
-        </w:rPr>
-        <w:t>+---+---+---+</w:t>
-      </w:r>
-    </w:p>
-    <w:p>
-      <w:pPr>
-        <w:rPr>
-          <w:sz w:val="20"/>
-          <w:szCs w:val="20"/>
-        </w:rPr>
-      </w:pPr>
-      <w:r>
-        <w:rPr>
-          <w:sz w:val="20"/>
-          <w:szCs w:val="20"/>
-        </w:rPr>
-        <w:t>| 7 | 8 | 9 |</w:t>
-      </w:r>
-    </w:p>
-    <w:p>
-      <w:pPr>
-        <w:rPr>
-          <w:sz w:val="20"/>
-          <w:szCs w:val="20"/>
-        </w:rPr>
-      </w:pPr>
-      <w:r>
-        <w:rPr>
-          <w:sz w:val="20"/>
-          <w:szCs w:val="20"/>
-        </w:rPr>
-        <w:t>+---+---+---+</w:t>
-      </w:r>
-    </w:p>
-    <w:p>
-      <w:pPr>
-        <w:rPr>
-          <w:sz w:val="20"/>
-          <w:szCs w:val="20"/>
-        </w:rPr>
-      </w:pPr>
-    </w:p>
-    <w:p>
-      <w:pPr>
-        <w:rPr>
-          <w:sz w:val="20"/>
-          <w:szCs w:val="20"/>
-        </w:rPr>
-      </w:pPr>
-      <w:r>
-        <w:rPr>
-          <w:sz w:val="20"/>
-          <w:szCs w:val="20"/>
-        </w:rPr>
-        <w:t xml:space="preserve">Where do you place your mark? </w:t>
+        <w:sym w:font="Wingdings" w:char="F0E0"/>
       </w:r>
       <w:r>
         <w:rPr>
@@ -393,64 +197,268 @@
           <w:szCs w:val="20"/>
           <w:highlight w:val="yellow"/>
         </w:rPr>
-        <w:t>2</w:t>
-      </w:r>
-      <w:r>
-        <w:rPr>
-          <w:sz w:val="20"/>
-          <w:szCs w:val="20"/>
-          <w:highlight w:val="yellow"/>
-        </w:rPr>
-        <w:t xml:space="preserve">    ASSIGNMENT OF SQUARE FAILS</w:t>
-      </w:r>
-    </w:p>
-    <w:p>
-      <w:pPr>
-        <w:rPr>
-          <w:sz w:val="20"/>
-          <w:szCs w:val="20"/>
-        </w:rPr>
-      </w:pPr>
-      <w:r>
-        <w:rPr>
-          <w:sz w:val="20"/>
-          <w:szCs w:val="20"/>
-        </w:rPr>
-        <w:t xml:space="preserve">Where do you place your mark? </w:t>
-      </w:r>
-      <w:r>
-        <w:rPr>
-          <w:sz w:val="20"/>
-          <w:szCs w:val="20"/>
-          <w:highlight w:val="yellow"/>
-        </w:rPr>
-        <w:t>2</w:t>
-      </w:r>
-      <w:r>
-        <w:rPr>
-          <w:sz w:val="20"/>
-          <w:szCs w:val="20"/>
-          <w:highlight w:val="yellow"/>
-        </w:rPr>
-        <w:t>.  QUESTION IS ASKED TWO TIMES</w:t>
-      </w:r>
-      <w:r>
-        <w:rPr>
-          <w:sz w:val="20"/>
-          <w:szCs w:val="20"/>
-          <w:highlight w:val="yellow"/>
-        </w:rPr>
-        <w:t xml:space="preserve"> – NO MARK ADDED </w:t>
+        <w:t xml:space="preserve"> use exit()</w:t>
       </w:r>
       <w:bookmarkStart w:id="0" w:name="_GoBack"/>
       <w:bookmarkEnd w:id="0"/>
+    </w:p>
+    <w:p>
+      <w:pPr>
+        <w:rPr>
+          <w:sz w:val="20"/>
+          <w:szCs w:val="20"/>
+        </w:rPr>
+      </w:pPr>
+      <w:r>
+        <w:rPr>
+          <w:sz w:val="20"/>
+          <w:szCs w:val="20"/>
+        </w:rPr>
+        <w:t>In Tic Tac Toe, player X starts the game.</w:t>
+      </w:r>
+    </w:p>
+    <w:p>
+      <w:pPr>
+        <w:rPr>
+          <w:sz w:val="20"/>
+          <w:szCs w:val="20"/>
+        </w:rPr>
+      </w:pPr>
+      <w:r>
+        <w:rPr>
+          <w:sz w:val="20"/>
+          <w:szCs w:val="20"/>
+        </w:rPr>
+        <w:t>Are you player X or player O? x</w:t>
+      </w:r>
+    </w:p>
+    <w:p>
+      <w:pPr>
+        <w:rPr>
+          <w:sz w:val="20"/>
+          <w:szCs w:val="20"/>
+        </w:rPr>
+      </w:pPr>
+      <w:r>
+        <w:rPr>
+          <w:sz w:val="20"/>
+          <w:szCs w:val="20"/>
+        </w:rPr>
+        <w:t>This is not a valid choice.</w:t>
+      </w:r>
+    </w:p>
+    <w:p>
+      <w:pPr>
+        <w:rPr>
+          <w:sz w:val="20"/>
+          <w:szCs w:val="20"/>
+        </w:rPr>
+      </w:pPr>
+      <w:r>
+        <w:rPr>
+          <w:sz w:val="20"/>
+          <w:szCs w:val="20"/>
+        </w:rPr>
+        <w:t xml:space="preserve">Are you player X or player O? </w:t>
+      </w:r>
       <w:r>
         <w:rPr>
           <w:sz w:val="20"/>
           <w:szCs w:val="20"/>
           <w:highlight w:val="yellow"/>
         </w:rPr>
-        <w:t>ON BOARD</w:t>
+        <w:t>X</w:t>
+      </w:r>
+    </w:p>
+    <w:p>
+      <w:pPr>
+        <w:rPr>
+          <w:sz w:val="20"/>
+          <w:szCs w:val="20"/>
+        </w:rPr>
+      </w:pPr>
+      <w:r>
+        <w:rPr>
+          <w:sz w:val="20"/>
+          <w:szCs w:val="20"/>
+        </w:rPr>
+        <w:t>+---+---+---+</w:t>
+      </w:r>
+    </w:p>
+    <w:p>
+      <w:pPr>
+        <w:rPr>
+          <w:sz w:val="20"/>
+          <w:szCs w:val="20"/>
+        </w:rPr>
+      </w:pPr>
+      <w:r>
+        <w:rPr>
+          <w:sz w:val="20"/>
+          <w:szCs w:val="20"/>
+        </w:rPr>
+        <w:t>| 1 | 2 | 3 |</w:t>
+      </w:r>
+    </w:p>
+    <w:p>
+      <w:pPr>
+        <w:rPr>
+          <w:sz w:val="20"/>
+          <w:szCs w:val="20"/>
+        </w:rPr>
+      </w:pPr>
+      <w:r>
+        <w:rPr>
+          <w:sz w:val="20"/>
+          <w:szCs w:val="20"/>
+        </w:rPr>
+        <w:t>+---+---+---+</w:t>
+      </w:r>
+    </w:p>
+    <w:p>
+      <w:pPr>
+        <w:rPr>
+          <w:sz w:val="20"/>
+          <w:szCs w:val="20"/>
+        </w:rPr>
+      </w:pPr>
+      <w:r>
+        <w:rPr>
+          <w:sz w:val="20"/>
+          <w:szCs w:val="20"/>
+        </w:rPr>
+        <w:t>| 4 | 5 | 6 |</w:t>
+      </w:r>
+    </w:p>
+    <w:p>
+      <w:pPr>
+        <w:rPr>
+          <w:sz w:val="20"/>
+          <w:szCs w:val="20"/>
+        </w:rPr>
+      </w:pPr>
+    </w:p>
+    <w:p>
+      <w:pPr>
+        <w:rPr>
+          <w:sz w:val="20"/>
+          <w:szCs w:val="20"/>
+        </w:rPr>
+      </w:pPr>
+      <w:r>
+        <w:rPr>
+          <w:sz w:val="20"/>
+          <w:szCs w:val="20"/>
+        </w:rPr>
+        <w:t>+---+---+---+</w:t>
+      </w:r>
+    </w:p>
+    <w:p>
+      <w:pPr>
+        <w:rPr>
+          <w:sz w:val="20"/>
+          <w:szCs w:val="20"/>
+        </w:rPr>
+      </w:pPr>
+      <w:r>
+        <w:rPr>
+          <w:sz w:val="20"/>
+          <w:szCs w:val="20"/>
+        </w:rPr>
+        <w:t>| 7 | 8 | 9 |</w:t>
+      </w:r>
+    </w:p>
+    <w:p>
+      <w:pPr>
+        <w:rPr>
+          <w:sz w:val="20"/>
+          <w:szCs w:val="20"/>
+        </w:rPr>
+      </w:pPr>
+      <w:r>
+        <w:rPr>
+          <w:sz w:val="20"/>
+          <w:szCs w:val="20"/>
+        </w:rPr>
+        <w:t>+---+---+---+</w:t>
+      </w:r>
+    </w:p>
+    <w:p>
+      <w:pPr>
+        <w:rPr>
+          <w:sz w:val="20"/>
+          <w:szCs w:val="20"/>
+        </w:rPr>
+      </w:pPr>
+    </w:p>
+    <w:p>
+      <w:pPr>
+        <w:rPr>
+          <w:sz w:val="20"/>
+          <w:szCs w:val="20"/>
+        </w:rPr>
+      </w:pPr>
+      <w:r>
+        <w:rPr>
+          <w:sz w:val="20"/>
+          <w:szCs w:val="20"/>
+        </w:rPr>
+        <w:t xml:space="preserve">Where do you place your mark? </w:t>
+      </w:r>
+      <w:r>
+        <w:rPr>
+          <w:sz w:val="20"/>
+          <w:szCs w:val="20"/>
+          <w:highlight w:val="yellow"/>
+        </w:rPr>
+        <w:t>2</w:t>
+      </w:r>
+      <w:r>
+        <w:rPr>
+          <w:sz w:val="20"/>
+          <w:szCs w:val="20"/>
+          <w:highlight w:val="yellow"/>
+        </w:rPr>
+        <w:t xml:space="preserve">    ASSIGNMENT OF SQUARE FAILS</w:t>
+      </w:r>
+    </w:p>
+    <w:p>
+      <w:pPr>
+        <w:rPr>
+          <w:sz w:val="20"/>
+          <w:szCs w:val="20"/>
+        </w:rPr>
+      </w:pPr>
+      <w:r>
+        <w:rPr>
+          <w:sz w:val="20"/>
+          <w:szCs w:val="20"/>
+        </w:rPr>
+        <w:t xml:space="preserve">Where do you place your mark? </w:t>
+      </w:r>
+      <w:r>
+        <w:rPr>
+          <w:sz w:val="20"/>
+          <w:szCs w:val="20"/>
+          <w:highlight w:val="yellow"/>
+        </w:rPr>
+        <w:t>2</w:t>
+      </w:r>
+      <w:r>
+        <w:rPr>
+          <w:sz w:val="20"/>
+          <w:szCs w:val="20"/>
+          <w:highlight w:val="yellow"/>
+        </w:rPr>
+        <w:t>.  QUESTION IS ASKED TWO TIMES</w:t>
+      </w:r>
+      <w:r>
+        <w:rPr>
+          <w:sz w:val="20"/>
+          <w:szCs w:val="20"/>
+          <w:highlight w:val="yellow"/>
+        </w:rPr>
+        <w:t xml:space="preserve"> – NO MARK ADDED ON BOARD</w:t>
       </w:r>
     </w:p>
     <w:p>

</xml_diff>

<commit_message>
Use exit() overrides if/elif
</commit_message>
<xml_diff>
--- a/Debug TTT game.docx
+++ b/Debug TTT game.docx
@@ -88,119 +88,120 @@
           <w:sz w:val="20"/>
           <w:szCs w:val="20"/>
         </w:rPr>
-        <w:t xml:space="preserve"> X starts the game. Each </w:t>
-      </w:r>
-      <w:proofErr w:type="spellStart"/>
-      <w:r>
-        <w:rPr>
-          <w:sz w:val="20"/>
-          <w:szCs w:val="20"/>
-        </w:rPr>
-        <w:t>tim</w:t>
-      </w:r>
-      <w:proofErr w:type="spellEnd"/>
-    </w:p>
-    <w:p>
-      <w:pPr>
-        <w:rPr>
-          <w:sz w:val="20"/>
-          <w:szCs w:val="20"/>
-        </w:rPr>
-      </w:pPr>
-      <w:r>
-        <w:rPr>
-          <w:sz w:val="20"/>
-          <w:szCs w:val="20"/>
-        </w:rPr>
-        <w:t>e you play you can mark one square.</w:t>
-      </w:r>
-    </w:p>
-    <w:p>
-      <w:pPr>
-        <w:rPr>
-          <w:sz w:val="20"/>
-          <w:szCs w:val="20"/>
-        </w:rPr>
-      </w:pPr>
-      <w:r>
-        <w:rPr>
-          <w:sz w:val="20"/>
-          <w:szCs w:val="20"/>
-        </w:rPr>
-        <w:t>The player who gets three marks in a row (diagonal, horizontal or vertical)</w:t>
-      </w:r>
-    </w:p>
-    <w:p>
-      <w:pPr>
-        <w:rPr>
-          <w:sz w:val="20"/>
-          <w:szCs w:val="20"/>
-        </w:rPr>
-      </w:pPr>
-      <w:r>
-        <w:rPr>
-          <w:sz w:val="20"/>
-          <w:szCs w:val="20"/>
-        </w:rPr>
-        <w:t>wins the game.</w:t>
-      </w:r>
-    </w:p>
-    <w:p>
-      <w:pPr>
-        <w:rPr>
-          <w:sz w:val="20"/>
-          <w:szCs w:val="20"/>
-        </w:rPr>
-      </w:pPr>
-    </w:p>
-    <w:p>
-      <w:pPr>
-        <w:rPr>
-          <w:sz w:val="20"/>
-          <w:szCs w:val="20"/>
-        </w:rPr>
-      </w:pPr>
-      <w:r>
-        <w:rPr>
-          <w:sz w:val="20"/>
-          <w:szCs w:val="20"/>
-        </w:rPr>
-        <w:t xml:space="preserve">Would you like to play Tic Tac Toe? Choose 1 for yes and 2 for no. </w:t>
-      </w:r>
-      <w:r>
-        <w:rPr>
-          <w:sz w:val="20"/>
-          <w:szCs w:val="20"/>
-          <w:highlight w:val="yellow"/>
-        </w:rPr>
-        <w:t>2</w:t>
-      </w:r>
-      <w:r>
-        <w:rPr>
-          <w:sz w:val="20"/>
-          <w:szCs w:val="20"/>
-          <w:highlight w:val="yellow"/>
-        </w:rPr>
-        <w:t xml:space="preserve">    WHILE LOOP FAILS</w:t>
-      </w:r>
-      <w:r>
-        <w:rPr>
-          <w:sz w:val="20"/>
-          <w:szCs w:val="20"/>
-          <w:highlight w:val="yellow"/>
-        </w:rPr>
-        <w:sym w:font="Wingdings" w:char="F0E0"/>
-      </w:r>
-      <w:r>
-        <w:rPr>
-          <w:sz w:val="20"/>
-          <w:szCs w:val="20"/>
-          <w:highlight w:val="yellow"/>
-        </w:rPr>
-        <w:t xml:space="preserve"> use exit()</w:t>
+        <w:t xml:space="preserve"> X starts the game. Each tim</w:t>
       </w:r>
       <w:bookmarkStart w:id="0" w:name="_GoBack"/>
       <w:bookmarkEnd w:id="0"/>
+      <w:r>
+        <w:rPr>
+          <w:sz w:val="20"/>
+          <w:szCs w:val="20"/>
+        </w:rPr>
+        <w:t>e you play you can mark one square.</w:t>
+      </w:r>
+    </w:p>
+    <w:p>
+      <w:pPr>
+        <w:rPr>
+          <w:sz w:val="20"/>
+          <w:szCs w:val="20"/>
+        </w:rPr>
+      </w:pPr>
+      <w:r>
+        <w:rPr>
+          <w:sz w:val="20"/>
+          <w:szCs w:val="20"/>
+        </w:rPr>
+        <w:t>The player who gets three marks in a row (diagonal, horizontal or vertical)</w:t>
+      </w:r>
+    </w:p>
+    <w:p>
+      <w:pPr>
+        <w:rPr>
+          <w:sz w:val="20"/>
+          <w:szCs w:val="20"/>
+        </w:rPr>
+      </w:pPr>
+      <w:r>
+        <w:rPr>
+          <w:sz w:val="20"/>
+          <w:szCs w:val="20"/>
+        </w:rPr>
+        <w:t>wins the game.</w:t>
+      </w:r>
+    </w:p>
+    <w:p>
+      <w:pPr>
+        <w:rPr>
+          <w:sz w:val="20"/>
+          <w:szCs w:val="20"/>
+        </w:rPr>
+      </w:pPr>
+    </w:p>
+    <w:p>
+      <w:pPr>
+        <w:rPr>
+          <w:sz w:val="20"/>
+          <w:szCs w:val="20"/>
+        </w:rPr>
+      </w:pPr>
+      <w:r>
+        <w:rPr>
+          <w:sz w:val="20"/>
+          <w:szCs w:val="20"/>
+        </w:rPr>
+        <w:t xml:space="preserve">Would you like to play Tic Tac Toe? Choose 1 for yes and 2 for no. </w:t>
+      </w:r>
+      <w:r>
+        <w:rPr>
+          <w:sz w:val="20"/>
+          <w:szCs w:val="20"/>
+          <w:highlight w:val="yellow"/>
+        </w:rPr>
+        <w:t>2</w:t>
+      </w:r>
+      <w:r>
+        <w:rPr>
+          <w:sz w:val="20"/>
+          <w:szCs w:val="20"/>
+          <w:highlight w:val="yellow"/>
+        </w:rPr>
+        <w:t xml:space="preserve">    WHILE LOOP FAILS</w:t>
+      </w:r>
+      <w:r>
+        <w:rPr>
+          <w:sz w:val="20"/>
+          <w:szCs w:val="20"/>
+          <w:highlight w:val="yellow"/>
+        </w:rPr>
+        <w:sym w:font="Wingdings" w:char="F0E0"/>
+      </w:r>
+      <w:r>
+        <w:rPr>
+          <w:sz w:val="20"/>
+          <w:szCs w:val="20"/>
+          <w:highlight w:val="yellow"/>
+        </w:rPr>
+        <w:t xml:space="preserve"> use </w:t>
+      </w:r>
+      <w:proofErr w:type="gramStart"/>
+      <w:r>
+        <w:rPr>
+          <w:sz w:val="20"/>
+          <w:szCs w:val="20"/>
+          <w:highlight w:val="yellow"/>
+        </w:rPr>
+        <w:t>exit(</w:t>
+      </w:r>
+      <w:proofErr w:type="gramEnd"/>
+      <w:r>
+        <w:rPr>
+          <w:sz w:val="20"/>
+          <w:szCs w:val="20"/>
+          <w:highlight w:val="yellow"/>
+        </w:rPr>
+        <w:t>)</w:t>
+      </w:r>
     </w:p>
     <w:p>
       <w:pPr>

</xml_diff>

<commit_message>
New bug in repeat_game()
</commit_message>
<xml_diff>
--- a/Debug TTT game.docx
+++ b/Debug TTT game.docx
@@ -862,202 +862,220 @@
         </w:rPr>
         <w:t>I need a way to keep the loop going if the player wants to play again but</w:t>
       </w:r>
+    </w:p>
+    <w:p>
+      <w:pPr>
+        <w:rPr>
+          <w:b/>
+          <w:sz w:val="20"/>
+          <w:szCs w:val="20"/>
+        </w:rPr>
+      </w:pPr>
+      <w:r>
+        <w:rPr>
+          <w:b/>
+          <w:sz w:val="20"/>
+          <w:szCs w:val="20"/>
+        </w:rPr>
+        <w:t>without asking “Would you like to play” a second time.</w:t>
+      </w:r>
+    </w:p>
+    <w:p>
+      <w:pPr>
+        <w:rPr>
+          <w:b/>
+          <w:i/>
+          <w:sz w:val="20"/>
+          <w:szCs w:val="20"/>
+        </w:rPr>
+      </w:pPr>
+      <w:r>
+        <w:rPr>
+          <w:b/>
+          <w:sz w:val="20"/>
+          <w:szCs w:val="20"/>
+        </w:rPr>
+        <w:t xml:space="preserve">How can I go through </w:t>
+      </w:r>
+      <w:proofErr w:type="gramStart"/>
+      <w:r>
+        <w:rPr>
+          <w:b/>
+          <w:sz w:val="20"/>
+          <w:szCs w:val="20"/>
+        </w:rPr>
+        <w:t>main(</w:t>
+      </w:r>
+      <w:proofErr w:type="gramEnd"/>
+      <w:r>
+        <w:rPr>
+          <w:b/>
+          <w:sz w:val="20"/>
+          <w:szCs w:val="20"/>
+        </w:rPr>
+        <w:t xml:space="preserve">) again but leave out </w:t>
+      </w:r>
+      <w:proofErr w:type="spellStart"/>
+      <w:r>
+        <w:rPr>
+          <w:b/>
+          <w:sz w:val="20"/>
+          <w:szCs w:val="20"/>
+        </w:rPr>
+        <w:t>start</w:t>
+      </w:r>
+      <w:r>
+        <w:rPr>
+          <w:b/>
+          <w:sz w:val="20"/>
+          <w:szCs w:val="20"/>
+        </w:rPr>
+        <w:t>_game</w:t>
+      </w:r>
+      <w:proofErr w:type="spellEnd"/>
+      <w:r>
+        <w:rPr>
+          <w:b/>
+          <w:sz w:val="20"/>
+          <w:szCs w:val="20"/>
+        </w:rPr>
+        <w:t>() ??</w:t>
+      </w:r>
+      <w:r>
+        <w:rPr>
+          <w:b/>
+          <w:sz w:val="20"/>
+          <w:szCs w:val="20"/>
+        </w:rPr>
+        <w:tab/>
+      </w:r>
+      <w:r>
+        <w:rPr>
+          <w:b/>
+          <w:i/>
+          <w:sz w:val="20"/>
+          <w:szCs w:val="20"/>
+        </w:rPr>
+        <w:t>solved</w:t>
+      </w:r>
+    </w:p>
+    <w:p>
+      <w:pPr>
+        <w:rPr>
+          <w:b/>
+          <w:sz w:val="20"/>
+          <w:szCs w:val="20"/>
+        </w:rPr>
+      </w:pPr>
+    </w:p>
+    <w:p>
+      <w:pPr>
+        <w:rPr>
+          <w:sz w:val="20"/>
+          <w:szCs w:val="20"/>
+        </w:rPr>
+      </w:pPr>
+      <w:r>
+        <w:rPr>
+          <w:sz w:val="20"/>
+          <w:szCs w:val="20"/>
+        </w:rPr>
+        <w:t>S</w:t>
+      </w:r>
+      <w:r>
+        <w:rPr>
+          <w:sz w:val="20"/>
+          <w:szCs w:val="20"/>
+        </w:rPr>
+        <w:t>quares</w:t>
+      </w:r>
+      <w:r>
+        <w:rPr>
+          <w:sz w:val="20"/>
+          <w:szCs w:val="20"/>
+        </w:rPr>
+        <w:t xml:space="preserve"> that</w:t>
+      </w:r>
+      <w:r>
+        <w:rPr>
+          <w:sz w:val="20"/>
+          <w:szCs w:val="20"/>
+        </w:rPr>
+        <w:t xml:space="preserve"> are taken</w:t>
+      </w:r>
+      <w:r>
+        <w:rPr>
+          <w:sz w:val="20"/>
+          <w:szCs w:val="20"/>
+        </w:rPr>
+        <w:t xml:space="preserve"> in first round of play are still taken in next round and not available: ‘not a valid choice’.</w:t>
+      </w:r>
+    </w:p>
+    <w:p>
+      <w:pPr>
+        <w:rPr>
+          <w:b/>
+          <w:sz w:val="20"/>
+          <w:szCs w:val="20"/>
+          <w:highlight w:val="yellow"/>
+        </w:rPr>
+      </w:pPr>
+      <w:r>
+        <w:rPr>
+          <w:b/>
+          <w:sz w:val="20"/>
+          <w:szCs w:val="20"/>
+        </w:rPr>
+        <w:t xml:space="preserve">This means that there is </w:t>
+      </w:r>
+      <w:r>
+        <w:rPr>
+          <w:b/>
+          <w:sz w:val="20"/>
+          <w:szCs w:val="20"/>
+          <w:highlight w:val="yellow"/>
+        </w:rPr>
+        <w:t xml:space="preserve">no new board created at the beginning of the game and </w:t>
+      </w:r>
+      <w:proofErr w:type="spellStart"/>
+      <w:r>
+        <w:rPr>
+          <w:b/>
+          <w:sz w:val="20"/>
+          <w:szCs w:val="20"/>
+          <w:highlight w:val="yellow"/>
+        </w:rPr>
+        <w:t>updated_board</w:t>
+      </w:r>
+      <w:proofErr w:type="spellEnd"/>
+      <w:r>
+        <w:rPr>
+          <w:b/>
+          <w:sz w:val="20"/>
+          <w:szCs w:val="20"/>
+          <w:highlight w:val="yellow"/>
+        </w:rPr>
+        <w:t xml:space="preserve"> continues</w:t>
+      </w:r>
+    </w:p>
+    <w:p>
+      <w:pPr>
+        <w:rPr>
+          <w:b/>
+          <w:sz w:val="20"/>
+          <w:szCs w:val="20"/>
+        </w:rPr>
+      </w:pPr>
+      <w:r>
+        <w:rPr>
+          <w:b/>
+          <w:sz w:val="20"/>
+          <w:szCs w:val="20"/>
+        </w:rPr>
+        <w:t xml:space="preserve">Also: playing again and choosing one more square leads to WINNER </w:t>
+      </w:r>
       <w:bookmarkStart w:id="0" w:name="_GoBack"/>
       <w:bookmarkEnd w:id="0"/>
-    </w:p>
-    <w:p>
-      <w:pPr>
-        <w:rPr>
-          <w:b/>
-          <w:sz w:val="20"/>
-          <w:szCs w:val="20"/>
-        </w:rPr>
-      </w:pPr>
-      <w:r>
-        <w:rPr>
-          <w:b/>
-          <w:sz w:val="20"/>
-          <w:szCs w:val="20"/>
-        </w:rPr>
-        <w:t>without asking “Would you like to play” a second time.</w:t>
-      </w:r>
-    </w:p>
-    <w:p>
-      <w:pPr>
-        <w:rPr>
-          <w:b/>
-          <w:i/>
-          <w:sz w:val="20"/>
-          <w:szCs w:val="20"/>
-        </w:rPr>
-      </w:pPr>
-      <w:r>
-        <w:rPr>
-          <w:b/>
-          <w:sz w:val="20"/>
-          <w:szCs w:val="20"/>
-        </w:rPr>
-        <w:t xml:space="preserve">How can I go through </w:t>
-      </w:r>
-      <w:proofErr w:type="gramStart"/>
-      <w:r>
-        <w:rPr>
-          <w:b/>
-          <w:sz w:val="20"/>
-          <w:szCs w:val="20"/>
-        </w:rPr>
-        <w:t>main(</w:t>
-      </w:r>
-      <w:proofErr w:type="gramEnd"/>
-      <w:r>
-        <w:rPr>
-          <w:b/>
-          <w:sz w:val="20"/>
-          <w:szCs w:val="20"/>
-        </w:rPr>
-        <w:t xml:space="preserve">) again but leave out </w:t>
-      </w:r>
-      <w:proofErr w:type="spellStart"/>
-      <w:r>
-        <w:rPr>
-          <w:b/>
-          <w:sz w:val="20"/>
-          <w:szCs w:val="20"/>
-        </w:rPr>
-        <w:t>start</w:t>
-      </w:r>
-      <w:r>
-        <w:rPr>
-          <w:b/>
-          <w:sz w:val="20"/>
-          <w:szCs w:val="20"/>
-        </w:rPr>
-        <w:t>_game</w:t>
-      </w:r>
-      <w:proofErr w:type="spellEnd"/>
-      <w:r>
-        <w:rPr>
-          <w:b/>
-          <w:sz w:val="20"/>
-          <w:szCs w:val="20"/>
-        </w:rPr>
-        <w:t>() ??</w:t>
-      </w:r>
-      <w:r>
-        <w:rPr>
-          <w:b/>
-          <w:sz w:val="20"/>
-          <w:szCs w:val="20"/>
-        </w:rPr>
-        <w:tab/>
-      </w:r>
-      <w:r>
-        <w:rPr>
-          <w:b/>
-          <w:i/>
-          <w:sz w:val="20"/>
-          <w:szCs w:val="20"/>
-        </w:rPr>
-        <w:t>solved</w:t>
-      </w:r>
-    </w:p>
-    <w:p>
-      <w:pPr>
-        <w:rPr>
-          <w:b/>
-          <w:sz w:val="20"/>
-          <w:szCs w:val="20"/>
-        </w:rPr>
-      </w:pPr>
-    </w:p>
-    <w:p>
-      <w:pPr>
-        <w:rPr>
-          <w:sz w:val="20"/>
-          <w:szCs w:val="20"/>
-        </w:rPr>
-      </w:pPr>
-      <w:r>
-        <w:rPr>
-          <w:sz w:val="20"/>
-          <w:szCs w:val="20"/>
-        </w:rPr>
-        <w:t>S</w:t>
-      </w:r>
-      <w:r>
-        <w:rPr>
-          <w:sz w:val="20"/>
-          <w:szCs w:val="20"/>
-        </w:rPr>
-        <w:t>quares</w:t>
-      </w:r>
-      <w:r>
-        <w:rPr>
-          <w:sz w:val="20"/>
-          <w:szCs w:val="20"/>
-        </w:rPr>
-        <w:t xml:space="preserve"> that</w:t>
-      </w:r>
-      <w:r>
-        <w:rPr>
-          <w:sz w:val="20"/>
-          <w:szCs w:val="20"/>
-        </w:rPr>
-        <w:t xml:space="preserve"> are taken</w:t>
-      </w:r>
-      <w:r>
-        <w:rPr>
-          <w:sz w:val="20"/>
-          <w:szCs w:val="20"/>
-        </w:rPr>
-        <w:t xml:space="preserve"> in first round of play are still taken in next round and not available: ‘not a valid choice’.</w:t>
-      </w:r>
-    </w:p>
-    <w:p>
-      <w:pPr>
-        <w:rPr>
-          <w:b/>
-          <w:sz w:val="20"/>
-          <w:szCs w:val="20"/>
-        </w:rPr>
-      </w:pPr>
-      <w:r>
-        <w:rPr>
-          <w:b/>
-          <w:sz w:val="20"/>
-          <w:szCs w:val="20"/>
-        </w:rPr>
-        <w:t xml:space="preserve">This means that there is </w:t>
-      </w:r>
-      <w:r>
-        <w:rPr>
-          <w:b/>
-          <w:sz w:val="20"/>
-          <w:szCs w:val="20"/>
-          <w:highlight w:val="yellow"/>
-        </w:rPr>
-        <w:t xml:space="preserve">no new board created at the beginning of the game and </w:t>
-      </w:r>
-      <w:proofErr w:type="spellStart"/>
-      <w:r>
-        <w:rPr>
-          <w:b/>
-          <w:sz w:val="20"/>
-          <w:szCs w:val="20"/>
-          <w:highlight w:val="yellow"/>
-        </w:rPr>
-        <w:t>updated_board</w:t>
-      </w:r>
-      <w:proofErr w:type="spellEnd"/>
-      <w:r>
-        <w:rPr>
-          <w:b/>
-          <w:sz w:val="20"/>
-          <w:szCs w:val="20"/>
-          <w:highlight w:val="yellow"/>
-        </w:rPr>
-        <w:t xml:space="preserve"> continues</w:t>
-      </w:r>
     </w:p>
     <w:sectPr>
       <w:pgSz w:w="11900" w:h="16840"/>

</xml_diff>